<commit_message>
adding data to coomit to mai branch
</commit_message>
<xml_diff>
--- a/check word.docx
+++ b/check word.docx
@@ -5,6 +5,11 @@
     <w:p>
       <w:r>
         <w:t>Check how data s copied on git</w:t>
+      </w:r>
+    </w:p>
+    <w:p>
+      <w:r>
+        <w:t>Addig data pushing in main branch</w:t>
       </w:r>
       <w:bookmarkStart w:id="0" w:name="_GoBack"/>
       <w:bookmarkEnd w:id="0"/>

</xml_diff>

<commit_message>
adding new datato main branch
</commit_message>
<xml_diff>
--- a/check word.docx
+++ b/check word.docx
@@ -9,11 +9,23 @@
     </w:p>
     <w:p>
       <w:r>
-        <w:t>Addig data pushing in main branch</w:t>
+        <w:t>Addi</w:t>
+      </w:r>
+      <w:r>
+        <w:t>n</w:t>
+      </w:r>
+      <w:r>
+        <w:t>g data pushing in main branch</w:t>
+      </w:r>
+    </w:p>
+    <w:p>
+      <w:r>
+        <w:t>Adding new line</w:t>
       </w:r>
       <w:bookmarkStart w:id="0" w:name="_GoBack"/>
       <w:bookmarkEnd w:id="0"/>
     </w:p>
+    <w:p/>
     <w:sectPr>
       <w:pgSz w:w="12240" w:h="15840"/>
       <w:pgMar w:top="1440" w:right="1440" w:bottom="1440" w:left="1440" w:header="720" w:footer="720" w:gutter="0"/>

</xml_diff>